<commit_message>
0.09 -> end packsh1
</commit_message>
<xml_diff>
--- a/packsh1/README.docx
+++ b/packsh1/README.docx
@@ -668,38 +668,38 @@
           <w:szCs w:val="24"/>
           <w:lang/>
         </w:rPr>
-        <w:t>Agregar un número al lado de los usuarios conectodos al sistema.</w:t>
-      </w:r>
-    </w:p>
-    <w:p>
-      <w:pPr>
-        <w:jc w:val="left"/>
-        <w:rPr>
-          <w:rFonts w:hint="default" w:ascii="Ubuntu" w:hAnsi="Ubuntu" w:cs="Ubuntu"/>
-          <w:sz w:val="24"/>
-          <w:szCs w:val="24"/>
-          <w:lang/>
-        </w:rPr>
-      </w:pPr>
-    </w:p>
-    <w:p>
-      <w:pPr>
-        <w:jc w:val="left"/>
-        <w:rPr>
-          <w:rFonts w:hint="default" w:ascii="Ubuntu" w:hAnsi="Ubuntu" w:cs="Ubuntu"/>
-          <w:sz w:val="24"/>
-          <w:szCs w:val="24"/>
-          <w:lang/>
-        </w:rPr>
-      </w:pPr>
-      <w:r>
-        <w:rPr>
-          <w:rFonts w:hint="default" w:ascii="Ubuntu" w:hAnsi="Ubuntu" w:cs="Ubuntu"/>
-          <w:sz w:val="24"/>
-          <w:szCs w:val="24"/>
-          <w:lang/>
-        </w:rPr>
-        <w:t xml:space="preserve">Para este ejercico se llego a la siguiente solucion: </w:t>
+        <w:t>Agregar un número al lado de los usuarios conectados al sistema.</w:t>
+      </w:r>
+    </w:p>
+    <w:p>
+      <w:pPr>
+        <w:jc w:val="left"/>
+        <w:rPr>
+          <w:rFonts w:hint="default" w:ascii="Ubuntu" w:hAnsi="Ubuntu" w:cs="Ubuntu"/>
+          <w:sz w:val="24"/>
+          <w:szCs w:val="24"/>
+          <w:lang/>
+        </w:rPr>
+      </w:pPr>
+    </w:p>
+    <w:p>
+      <w:pPr>
+        <w:jc w:val="left"/>
+        <w:rPr>
+          <w:rFonts w:hint="default" w:ascii="Ubuntu" w:hAnsi="Ubuntu" w:cs="Ubuntu"/>
+          <w:sz w:val="24"/>
+          <w:szCs w:val="24"/>
+          <w:lang/>
+        </w:rPr>
+      </w:pPr>
+      <w:r>
+        <w:rPr>
+          <w:rFonts w:hint="default" w:ascii="Ubuntu" w:hAnsi="Ubuntu" w:cs="Ubuntu"/>
+          <w:sz w:val="24"/>
+          <w:szCs w:val="24"/>
+          <w:lang/>
+        </w:rPr>
+        <w:t>Para este ejercicio se llegó a la siguiente solución</w:t>
       </w:r>
     </w:p>
     <w:p>
@@ -1407,7 +1407,7 @@
           <w:szCs w:val="24"/>
           <w:lang/>
         </w:rPr>
-        <w:t>- Se guarda la linea de comando en $line1</w:t>
+        <w:t>- Se guarda la línea de comando en $line1</w:t>
       </w:r>
     </w:p>
     <w:p>
@@ -1643,10 +1643,7 @@
           <w:lang/>
         </w:rPr>
       </w:pPr>
-    </w:p>
-    <w:p>
-      <w:pPr>
-        <w:jc w:val="left"/>
+      <w:r>
         <w:rPr>
           <w:rFonts w:hint="default" w:ascii="Ubuntu" w:hAnsi="Ubuntu" w:cs="Ubuntu"/>
           <w:color w:val="0070C0"/>
@@ -1654,7 +1651,8 @@
           <w:szCs w:val="24"/>
           <w:lang/>
         </w:rPr>
-      </w:pPr>
+        <w:t>Captura</w:t>
+      </w:r>
     </w:p>
     <w:p>
       <w:pPr>
@@ -1667,6 +1665,49 @@
           <w:lang/>
         </w:rPr>
       </w:pPr>
+      <w:r>
+        <w:drawing>
+          <wp:inline distT="0" distB="0" distL="114300" distR="114300">
+            <wp:extent cx="5267960" cy="584835"/>
+            <wp:effectExtent l="0" t="0" r="8890" b="5715"/>
+            <wp:docPr id="3" name="Picture 2"/>
+            <wp:cNvGraphicFramePr>
+              <a:graphicFrameLocks xmlns:a="http://schemas.openxmlformats.org/drawingml/2006/main" noChangeAspect="1"/>
+            </wp:cNvGraphicFramePr>
+            <a:graphic xmlns:a="http://schemas.openxmlformats.org/drawingml/2006/main">
+              <a:graphicData uri="http://schemas.openxmlformats.org/drawingml/2006/picture">
+                <pic:pic xmlns:pic="http://schemas.openxmlformats.org/drawingml/2006/picture">
+                  <pic:nvPicPr>
+                    <pic:cNvPr id="3" name="Picture 2"/>
+                    <pic:cNvPicPr>
+                      <a:picLocks noChangeAspect="1"/>
+                    </pic:cNvPicPr>
+                  </pic:nvPicPr>
+                  <pic:blipFill>
+                    <a:blip r:embed="rId5"/>
+                    <a:stretch>
+                      <a:fillRect/>
+                    </a:stretch>
+                  </pic:blipFill>
+                  <pic:spPr>
+                    <a:xfrm>
+                      <a:off x="0" y="0"/>
+                      <a:ext cx="5267960" cy="584835"/>
+                    </a:xfrm>
+                    <a:prstGeom prst="rect">
+                      <a:avLst/>
+                    </a:prstGeom>
+                    <a:noFill/>
+                    <a:ln>
+                      <a:noFill/>
+                    </a:ln>
+                  </pic:spPr>
+                </pic:pic>
+              </a:graphicData>
+            </a:graphic>
+          </wp:inline>
+        </w:drawing>
+      </w:r>
     </w:p>
     <w:p>
       <w:pPr>
@@ -1697,19 +1738,55 @@
         <w:jc w:val="left"/>
         <w:rPr>
           <w:rFonts w:hint="default" w:ascii="Ubuntu" w:hAnsi="Ubuntu" w:cs="Ubuntu"/>
-          <w:sz w:val="24"/>
-          <w:szCs w:val="24"/>
-          <w:lang/>
-        </w:rPr>
-      </w:pPr>
-      <w:r>
-        <w:rPr>
-          <w:rFonts w:hint="default" w:ascii="Ubuntu" w:hAnsi="Ubuntu" w:cs="Ubuntu"/>
           <w:color w:val="0070C0"/>
           <w:sz w:val="24"/>
           <w:szCs w:val="24"/>
           <w:lang/>
         </w:rPr>
+      </w:pPr>
+    </w:p>
+    <w:p>
+      <w:pPr>
+        <w:jc w:val="left"/>
+        <w:rPr>
+          <w:rFonts w:hint="default" w:ascii="Ubuntu" w:hAnsi="Ubuntu" w:cs="Ubuntu"/>
+          <w:color w:val="0070C0"/>
+          <w:sz w:val="24"/>
+          <w:szCs w:val="24"/>
+          <w:lang/>
+        </w:rPr>
+      </w:pPr>
+    </w:p>
+    <w:p>
+      <w:pPr>
+        <w:jc w:val="left"/>
+        <w:rPr>
+          <w:rFonts w:hint="default" w:ascii="Ubuntu" w:hAnsi="Ubuntu" w:cs="Ubuntu"/>
+          <w:color w:val="0070C0"/>
+          <w:sz w:val="24"/>
+          <w:szCs w:val="24"/>
+          <w:lang/>
+        </w:rPr>
+      </w:pPr>
+    </w:p>
+    <w:p>
+      <w:pPr>
+        <w:jc w:val="left"/>
+        <w:rPr>
+          <w:rFonts w:hint="default" w:ascii="Ubuntu" w:hAnsi="Ubuntu" w:cs="Ubuntu"/>
+          <w:sz w:val="24"/>
+          <w:szCs w:val="24"/>
+          <w:lang/>
+        </w:rPr>
+      </w:pPr>
+      <w:r>
+        <w:rPr>
+          <w:rFonts w:hint="default" w:ascii="Ubuntu" w:hAnsi="Ubuntu" w:cs="Ubuntu"/>
+          <w:color w:val="0070C0"/>
+          <w:sz w:val="24"/>
+          <w:szCs w:val="24"/>
+          <w:lang/>
+        </w:rPr>
         <w:t>Ejercicio 2</w:t>
       </w:r>
     </w:p>
@@ -1732,7 +1809,7 @@
           <w:szCs w:val="24"/>
           <w:lang/>
         </w:rPr>
-        <w:t>De la lista de usuarios de la tarea 1, enviar el mensaje "bienvenido al sistema" para todos los usuarios y para aquellos que tengan más de una secion iniciada, enviar el mensaje "Dejaremos solamentu una seción iniciada"</w:t>
+        <w:t>De la lista de usuarios de la tarea 1, enviar el mensaje "bienvenido al sistema" para todos los usuarios y para aquellos que tengan más de una sesión iniciada, enviar el mensaje "Dejaremos solamene una sesión iniciada"</w:t>
       </w:r>
     </w:p>
     <w:p>
@@ -2593,7 +2670,7 @@
             </w14:solidFill>
           </w14:textFill>
         </w:rPr>
-        <w:t>- Guardamos la linea de comando en $line1</w:t>
+        <w:t>- Guardamos la línea de comando en $line1</w:t>
       </w:r>
     </w:p>
     <w:p>
@@ -2709,7 +2786,7 @@
             </w14:solidFill>
           </w14:textFill>
         </w:rPr>
-        <w:t>- Guarda el mensaje “Bienvenido al siestema” en $message</w:t>
+        <w:t>- Guarda el mensaje “Bienvenido al sistema” en $message</w:t>
       </w:r>
     </w:p>
     <w:p>
@@ -2770,7 +2847,7 @@
             </w14:solidFill>
           </w14:textFill>
         </w:rPr>
-        <w:t>Dejaremos solamente una seccion iniciada</w:t>
+        <w:t>Dejaremos solamente una sección iniciada</w:t>
       </w:r>
       <w:r>
         <w:rPr>
@@ -3013,12 +3090,31 @@
     </w:p>
     <w:p>
       <w:pPr>
+        <w:ind w:firstLine="720" w:firstLineChars="0"/>
+        <w:jc w:val="left"/>
+        <w:rPr>
+          <w:rFonts w:hint="default" w:ascii="Ubuntu" w:hAnsi="Ubuntu" w:cs="Ubuntu"/>
+          <w:color w:val="000000" w:themeColor="text1"/>
+          <w:sz w:val="24"/>
+          <w:szCs w:val="24"/>
+          <w:lang/>
+          <w14:textFill>
+            <w14:solidFill>
+              <w14:schemeClr w14:val="tx1"/>
+            </w14:solidFill>
+          </w14:textFill>
+        </w:rPr>
+      </w:pPr>
+    </w:p>
+    <w:p>
+      <w:pPr>
         <w:jc w:val="left"/>
         <w:rPr>
           <w:rFonts w:hint="default" w:ascii="Ubuntu" w:hAnsi="Ubuntu" w:cs="Ubuntu"/>
           <w:color w:val="0070C0"/>
           <w:sz w:val="24"/>
           <w:szCs w:val="24"/>
+          <w:lang/>
         </w:rPr>
       </w:pPr>
       <w:r>
@@ -3027,35 +3123,387 @@
           <w:color w:val="0070C0"/>
           <w:sz w:val="24"/>
           <w:szCs w:val="24"/>
-        </w:rPr>
-        <w:t>Ejercicio 2</w:t>
-      </w:r>
-    </w:p>
-    <w:p>
-      <w:pPr>
-        <w:jc w:val="left"/>
-        <w:rPr>
-          <w:rFonts w:hint="default" w:ascii="Ubuntu" w:hAnsi="Ubuntu" w:cs="Ubuntu"/>
-          <w:color w:val="000000" w:themeColor="text1"/>
-          <w:sz w:val="24"/>
-          <w:szCs w:val="24"/>
-          <w:lang/>
-          <w14:textFill>
-            <w14:solidFill>
-              <w14:schemeClr w14:val="tx1"/>
-            </w14:solidFill>
-          </w14:textFill>
-        </w:rPr>
-      </w:pPr>
-      <w:r>
+          <w:lang/>
+        </w:rPr>
+        <w:t>Captura</w:t>
+      </w:r>
+    </w:p>
+    <w:p>
+      <w:pPr>
+        <w:jc w:val="left"/>
+      </w:pPr>
+      <w:r>
+        <w:drawing>
+          <wp:inline distT="0" distB="0" distL="114300" distR="114300">
+            <wp:extent cx="5273040" cy="410210"/>
+            <wp:effectExtent l="0" t="0" r="3810" b="8890"/>
+            <wp:docPr id="4" name="Picture 3"/>
+            <wp:cNvGraphicFramePr>
+              <a:graphicFrameLocks xmlns:a="http://schemas.openxmlformats.org/drawingml/2006/main" noChangeAspect="1"/>
+            </wp:cNvGraphicFramePr>
+            <a:graphic xmlns:a="http://schemas.openxmlformats.org/drawingml/2006/main">
+              <a:graphicData uri="http://schemas.openxmlformats.org/drawingml/2006/picture">
+                <pic:pic xmlns:pic="http://schemas.openxmlformats.org/drawingml/2006/picture">
+                  <pic:nvPicPr>
+                    <pic:cNvPr id="4" name="Picture 3"/>
+                    <pic:cNvPicPr>
+                      <a:picLocks noChangeAspect="1"/>
+                    </pic:cNvPicPr>
+                  </pic:nvPicPr>
+                  <pic:blipFill>
+                    <a:blip r:embed="rId6"/>
+                    <a:stretch>
+                      <a:fillRect/>
+                    </a:stretch>
+                  </pic:blipFill>
+                  <pic:spPr>
+                    <a:xfrm>
+                      <a:off x="0" y="0"/>
+                      <a:ext cx="5273040" cy="410210"/>
+                    </a:xfrm>
+                    <a:prstGeom prst="rect">
+                      <a:avLst/>
+                    </a:prstGeom>
+                    <a:noFill/>
+                    <a:ln>
+                      <a:noFill/>
+                    </a:ln>
+                  </pic:spPr>
+                </pic:pic>
+              </a:graphicData>
+            </a:graphic>
+          </wp:inline>
+        </w:drawing>
+      </w:r>
+    </w:p>
+    <w:p>
+      <w:pPr>
+        <w:jc w:val="left"/>
+        <w:rPr>
+          <w:rFonts w:hint="default"/>
+          <w:lang/>
+        </w:rPr>
+      </w:pPr>
+    </w:p>
+    <w:p>
+      <w:pPr>
+        <w:jc w:val="left"/>
+        <w:rPr>
+          <w:rFonts w:hint="default" w:ascii="Ubuntu" w:hAnsi="Ubuntu" w:cs="Ubuntu"/>
+          <w:color w:val="000000" w:themeColor="text1"/>
+          <w:sz w:val="24"/>
+          <w:szCs w:val="24"/>
+          <w14:textFill>
+            <w14:solidFill>
+              <w14:schemeClr w14:val="tx1"/>
+            </w14:solidFill>
+          </w14:textFill>
+        </w:rPr>
+      </w:pPr>
+    </w:p>
+    <w:p>
+      <w:pPr>
+        <w:jc w:val="left"/>
+        <w:rPr>
+          <w:rFonts w:hint="default"/>
+          <w:lang/>
+        </w:rPr>
+      </w:pPr>
+      <w:r>
+        <w:rPr>
+          <w:rFonts w:hint="default" w:ascii="Ubuntu" w:hAnsi="Ubuntu" w:cs="Ubuntu"/>
+          <w:color w:val="000000" w:themeColor="text1"/>
+          <w:sz w:val="24"/>
+          <w:szCs w:val="24"/>
+          <w14:textFill>
+            <w14:solidFill>
+              <w14:schemeClr w14:val="tx1"/>
+            </w14:solidFill>
+          </w14:textFill>
+        </w:rPr>
+        <w:drawing>
+          <wp:inline distT="0" distB="0" distL="114300" distR="114300">
+            <wp:extent cx="5266690" cy="2731135"/>
+            <wp:effectExtent l="0" t="0" r="10160" b="12065"/>
+            <wp:docPr id="5" name="Picture 5" descr="Captura de pantalla de 2022-09-19 21-38-24"/>
+            <wp:cNvGraphicFramePr>
+              <a:graphicFrameLocks xmlns:a="http://schemas.openxmlformats.org/drawingml/2006/main" noChangeAspect="1"/>
+            </wp:cNvGraphicFramePr>
+            <a:graphic xmlns:a="http://schemas.openxmlformats.org/drawingml/2006/main">
+              <a:graphicData uri="http://schemas.openxmlformats.org/drawingml/2006/picture">
+                <pic:pic xmlns:pic="http://schemas.openxmlformats.org/drawingml/2006/picture">
+                  <pic:nvPicPr>
+                    <pic:cNvPr id="5" name="Picture 5" descr="Captura de pantalla de 2022-09-19 21-38-24"/>
+                    <pic:cNvPicPr>
+                      <a:picLocks noChangeAspect="1"/>
+                    </pic:cNvPicPr>
+                  </pic:nvPicPr>
+                  <pic:blipFill>
+                    <a:blip r:embed="rId7"/>
+                    <a:srcRect b="30863"/>
+                    <a:stretch>
+                      <a:fillRect/>
+                    </a:stretch>
+                  </pic:blipFill>
+                  <pic:spPr>
+                    <a:xfrm>
+                      <a:off x="0" y="0"/>
+                      <a:ext cx="5266690" cy="2731135"/>
+                    </a:xfrm>
+                    <a:prstGeom prst="rect">
+                      <a:avLst/>
+                    </a:prstGeom>
+                  </pic:spPr>
+                </pic:pic>
+              </a:graphicData>
+            </a:graphic>
+          </wp:inline>
+        </w:drawing>
+      </w:r>
+    </w:p>
+    <w:p>
+      <w:pPr>
+        <w:ind w:firstLine="720" w:firstLineChars="0"/>
+        <w:jc w:val="left"/>
+        <w:rPr>
+          <w:rFonts w:hint="default" w:ascii="Ubuntu" w:hAnsi="Ubuntu" w:cs="Ubuntu"/>
+          <w:color w:val="000000" w:themeColor="text1"/>
+          <w:sz w:val="24"/>
+          <w:szCs w:val="24"/>
+          <w:lang/>
+          <w14:textFill>
+            <w14:solidFill>
+              <w14:schemeClr w14:val="tx1"/>
+            </w14:solidFill>
+          </w14:textFill>
+        </w:rPr>
+      </w:pPr>
+    </w:p>
+    <w:p>
+      <w:pPr>
+        <w:jc w:val="left"/>
+        <w:rPr>
+          <w:rFonts w:hint="default" w:ascii="Ubuntu" w:hAnsi="Ubuntu" w:cs="Ubuntu"/>
+          <w:color w:val="000000" w:themeColor="text1"/>
+          <w:sz w:val="24"/>
+          <w:szCs w:val="24"/>
+          <w:lang/>
+          <w14:textFill>
+            <w14:solidFill>
+              <w14:schemeClr w14:val="tx1"/>
+            </w14:solidFill>
+          </w14:textFill>
+        </w:rPr>
+      </w:pPr>
+    </w:p>
+    <w:p>
+      <w:pPr>
+        <w:jc w:val="left"/>
+        <w:rPr>
+          <w:rFonts w:hint="default" w:ascii="Ubuntu" w:hAnsi="Ubuntu" w:cs="Ubuntu"/>
+          <w:color w:val="000000" w:themeColor="text1"/>
+          <w:sz w:val="24"/>
+          <w:szCs w:val="24"/>
+          <w:lang/>
+          <w14:textFill>
+            <w14:solidFill>
+              <w14:schemeClr w14:val="tx1"/>
+            </w14:solidFill>
+          </w14:textFill>
+        </w:rPr>
+      </w:pPr>
+    </w:p>
+    <w:p>
+      <w:pPr>
+        <w:jc w:val="left"/>
+        <w:rPr>
+          <w:rFonts w:hint="default" w:ascii="Ubuntu" w:hAnsi="Ubuntu" w:cs="Ubuntu"/>
+          <w:color w:val="000000" w:themeColor="text1"/>
+          <w:sz w:val="24"/>
+          <w:szCs w:val="24"/>
+          <w:lang/>
+          <w14:textFill>
+            <w14:solidFill>
+              <w14:schemeClr w14:val="tx1"/>
+            </w14:solidFill>
+          </w14:textFill>
+        </w:rPr>
+      </w:pPr>
+      <w:r>
+        <w:rPr>
+          <w:rFonts w:hint="default" w:ascii="Ubuntu" w:hAnsi="Ubuntu" w:cs="Ubuntu"/>
+          <w:color w:val="000000" w:themeColor="text1"/>
+          <w:sz w:val="24"/>
+          <w:szCs w:val="24"/>
+          <w:lang/>
+          <w14:textFill>
+            <w14:solidFill>
+              <w14:schemeClr w14:val="tx1"/>
+            </w14:solidFill>
+          </w14:textFill>
+        </w:rPr>
+        <w:drawing>
+          <wp:inline distT="0" distB="0" distL="114300" distR="114300">
+            <wp:extent cx="5266690" cy="2483485"/>
+            <wp:effectExtent l="0" t="0" r="10160" b="12065"/>
+            <wp:docPr id="6" name="Picture 6" descr="Captura de pantalla de 2022-09-19 21-38-11"/>
+            <wp:cNvGraphicFramePr>
+              <a:graphicFrameLocks xmlns:a="http://schemas.openxmlformats.org/drawingml/2006/main" noChangeAspect="1"/>
+            </wp:cNvGraphicFramePr>
+            <a:graphic xmlns:a="http://schemas.openxmlformats.org/drawingml/2006/main">
+              <a:graphicData uri="http://schemas.openxmlformats.org/drawingml/2006/picture">
+                <pic:pic xmlns:pic="http://schemas.openxmlformats.org/drawingml/2006/picture">
+                  <pic:nvPicPr>
+                    <pic:cNvPr id="6" name="Picture 6" descr="Captura de pantalla de 2022-09-19 21-38-11"/>
+                    <pic:cNvPicPr>
+                      <a:picLocks noChangeAspect="1"/>
+                    </pic:cNvPicPr>
+                  </pic:nvPicPr>
+                  <pic:blipFill>
+                    <a:blip r:embed="rId8"/>
+                    <a:srcRect b="37132"/>
+                    <a:stretch>
+                      <a:fillRect/>
+                    </a:stretch>
+                  </pic:blipFill>
+                  <pic:spPr>
+                    <a:xfrm>
+                      <a:off x="0" y="0"/>
+                      <a:ext cx="5266690" cy="2483485"/>
+                    </a:xfrm>
+                    <a:prstGeom prst="rect">
+                      <a:avLst/>
+                    </a:prstGeom>
+                  </pic:spPr>
+                </pic:pic>
+              </a:graphicData>
+            </a:graphic>
+          </wp:inline>
+        </w:drawing>
+      </w:r>
+    </w:p>
+    <w:p>
+      <w:pPr>
+        <w:jc w:val="left"/>
         <w:rPr>
           <w:rFonts w:hint="default" w:ascii="Ubuntu" w:hAnsi="Ubuntu" w:cs="Ubuntu"/>
           <w:color w:val="0070C0"/>
           <w:sz w:val="24"/>
           <w:szCs w:val="24"/>
-          <w:lang/>
-        </w:rPr>
-        <w:t>Obtenga un listado de aquellos ususarios que contengan su cuenta bloqueada</w:t>
+        </w:rPr>
+      </w:pPr>
+    </w:p>
+    <w:p>
+      <w:pPr>
+        <w:jc w:val="left"/>
+        <w:rPr>
+          <w:rFonts w:hint="default" w:ascii="Ubuntu" w:hAnsi="Ubuntu" w:cs="Ubuntu"/>
+          <w:color w:val="0070C0"/>
+          <w:sz w:val="24"/>
+          <w:szCs w:val="24"/>
+        </w:rPr>
+      </w:pPr>
+    </w:p>
+    <w:p>
+      <w:pPr>
+        <w:jc w:val="left"/>
+        <w:rPr>
+          <w:rFonts w:hint="default" w:ascii="Ubuntu" w:hAnsi="Ubuntu" w:cs="Ubuntu"/>
+          <w:color w:val="0070C0"/>
+          <w:sz w:val="24"/>
+          <w:szCs w:val="24"/>
+        </w:rPr>
+      </w:pPr>
+    </w:p>
+    <w:p>
+      <w:pPr>
+        <w:jc w:val="left"/>
+        <w:rPr>
+          <w:rFonts w:hint="default" w:ascii="Ubuntu" w:hAnsi="Ubuntu" w:cs="Ubuntu"/>
+          <w:color w:val="0070C0"/>
+          <w:sz w:val="24"/>
+          <w:szCs w:val="24"/>
+        </w:rPr>
+      </w:pPr>
+    </w:p>
+    <w:p>
+      <w:pPr>
+        <w:jc w:val="left"/>
+        <w:rPr>
+          <w:rFonts w:hint="default" w:ascii="Ubuntu" w:hAnsi="Ubuntu" w:cs="Ubuntu"/>
+          <w:color w:val="0070C0"/>
+          <w:sz w:val="24"/>
+          <w:szCs w:val="24"/>
+        </w:rPr>
+      </w:pPr>
+    </w:p>
+    <w:p>
+      <w:pPr>
+        <w:jc w:val="left"/>
+        <w:rPr>
+          <w:rFonts w:hint="default" w:ascii="Ubuntu" w:hAnsi="Ubuntu" w:cs="Ubuntu"/>
+          <w:color w:val="0070C0"/>
+          <w:sz w:val="24"/>
+          <w:szCs w:val="24"/>
+        </w:rPr>
+      </w:pPr>
+    </w:p>
+    <w:p>
+      <w:pPr>
+        <w:jc w:val="left"/>
+        <w:rPr>
+          <w:rFonts w:hint="default" w:ascii="Ubuntu" w:hAnsi="Ubuntu" w:cs="Ubuntu"/>
+          <w:color w:val="0070C0"/>
+          <w:sz w:val="24"/>
+          <w:szCs w:val="24"/>
+          <w:lang/>
+        </w:rPr>
+      </w:pPr>
+      <w:r>
+        <w:rPr>
+          <w:rFonts w:hint="default" w:ascii="Ubuntu" w:hAnsi="Ubuntu" w:cs="Ubuntu"/>
+          <w:color w:val="0070C0"/>
+          <w:sz w:val="24"/>
+          <w:szCs w:val="24"/>
+        </w:rPr>
+        <w:t xml:space="preserve">Ejercicio </w:t>
+      </w:r>
+      <w:r>
+        <w:rPr>
+          <w:rFonts w:hint="default" w:ascii="Ubuntu" w:hAnsi="Ubuntu" w:cs="Ubuntu"/>
+          <w:color w:val="0070C0"/>
+          <w:sz w:val="24"/>
+          <w:szCs w:val="24"/>
+          <w:lang/>
+        </w:rPr>
+        <w:t>3</w:t>
+      </w:r>
+    </w:p>
+    <w:p>
+      <w:pPr>
+        <w:jc w:val="left"/>
+        <w:rPr>
+          <w:rFonts w:hint="default" w:ascii="Ubuntu" w:hAnsi="Ubuntu" w:cs="Ubuntu"/>
+          <w:color w:val="000000" w:themeColor="text1"/>
+          <w:sz w:val="24"/>
+          <w:szCs w:val="24"/>
+          <w:lang/>
+          <w14:textFill>
+            <w14:solidFill>
+              <w14:schemeClr w14:val="tx1"/>
+            </w14:solidFill>
+          </w14:textFill>
+        </w:rPr>
+      </w:pPr>
+      <w:r>
+        <w:rPr>
+          <w:rFonts w:hint="default" w:ascii="Ubuntu" w:hAnsi="Ubuntu" w:cs="Ubuntu"/>
+          <w:color w:val="0070C0"/>
+          <w:sz w:val="24"/>
+          <w:szCs w:val="24"/>
+          <w:lang/>
+        </w:rPr>
+        <w:t>Obtenga un listado de aquellos usuarios que contengan su cuenta bloqueada</w:t>
       </w:r>
     </w:p>
     <w:p>
@@ -4828,167 +5276,239 @@
             </w14:solidFill>
           </w14:textFill>
         </w:rPr>
-        <w:t>- El while, leera la lista linea por linea</w:t>
-      </w:r>
-    </w:p>
-    <w:p>
-      <w:pPr>
-        <w:jc w:val="left"/>
-        <w:rPr>
-          <w:rFonts w:hint="default" w:ascii="Ubuntu" w:hAnsi="Ubuntu" w:cs="Ubuntu"/>
-          <w:color w:val="000000" w:themeColor="text1"/>
-          <w:sz w:val="24"/>
-          <w:szCs w:val="24"/>
-          <w:lang/>
-          <w14:textFill>
-            <w14:solidFill>
-              <w14:schemeClr w14:val="tx1"/>
-            </w14:solidFill>
-          </w14:textFill>
-        </w:rPr>
-      </w:pPr>
-      <w:r>
-        <w:rPr>
-          <w:rFonts w:hint="default" w:ascii="Ubuntu" w:hAnsi="Ubuntu" w:cs="Ubuntu"/>
-          <w:color w:val="000000" w:themeColor="text1"/>
-          <w:sz w:val="24"/>
-          <w:szCs w:val="24"/>
-          <w:lang/>
-          <w14:textFill>
-            <w14:solidFill>
-              <w14:schemeClr w14:val="tx1"/>
-            </w14:solidFill>
-          </w14:textFill>
-        </w:rPr>
-        <w:t>- $log respalda en forma de arreglo lo que leyo $line a traves del “while read”</w:t>
-      </w:r>
-    </w:p>
-    <w:p>
-      <w:pPr>
-        <w:jc w:val="left"/>
-        <w:rPr>
-          <w:rFonts w:hint="default" w:ascii="Ubuntu" w:hAnsi="Ubuntu" w:cs="Ubuntu"/>
-          <w:color w:val="000000" w:themeColor="text1"/>
-          <w:sz w:val="24"/>
-          <w:szCs w:val="24"/>
-          <w:lang/>
-          <w14:textFill>
-            <w14:solidFill>
-              <w14:schemeClr w14:val="tx1"/>
-            </w14:solidFill>
-          </w14:textFill>
-        </w:rPr>
-      </w:pPr>
-      <w:r>
-        <w:rPr>
-          <w:rFonts w:hint="default" w:ascii="Ubuntu" w:hAnsi="Ubuntu" w:cs="Ubuntu"/>
-          <w:color w:val="000000" w:themeColor="text1"/>
-          <w:sz w:val="24"/>
-          <w:szCs w:val="24"/>
-          <w:lang/>
-          <w14:textFill>
-            <w14:solidFill>
-              <w14:schemeClr w14:val="tx1"/>
-            </w14:solidFill>
-          </w14:textFill>
-        </w:rPr>
-        <w:t>- Se guarda el primer caracter de log en $master a traves de una line de comando.</w:t>
-      </w:r>
-    </w:p>
-    <w:p>
-      <w:pPr>
-        <w:jc w:val="left"/>
-        <w:rPr>
-          <w:rFonts w:hint="default" w:ascii="Ubuntu" w:hAnsi="Ubuntu" w:cs="Ubuntu"/>
-          <w:color w:val="000000" w:themeColor="text1"/>
-          <w:sz w:val="24"/>
-          <w:szCs w:val="24"/>
-          <w:lang/>
-          <w14:textFill>
-            <w14:solidFill>
-              <w14:schemeClr w14:val="tx1"/>
-            </w14:solidFill>
-          </w14:textFill>
-        </w:rPr>
-      </w:pPr>
-      <w:r>
-        <w:rPr>
-          <w:rFonts w:hint="default" w:ascii="Ubuntu" w:hAnsi="Ubuntu" w:cs="Ubuntu"/>
-          <w:color w:val="000000" w:themeColor="text1"/>
-          <w:sz w:val="24"/>
-          <w:szCs w:val="24"/>
-          <w:lang/>
-          <w14:textFill>
-            <w14:solidFill>
-              <w14:schemeClr w14:val="tx1"/>
-            </w14:solidFill>
-          </w14:textFill>
-        </w:rPr>
-        <w:t>- Se comprueba si $master es igual a “!” para comprobar si el usuario esta bloqueado.</w:t>
-      </w:r>
-    </w:p>
-    <w:p>
-      <w:pPr>
-        <w:jc w:val="left"/>
-        <w:rPr>
-          <w:rFonts w:hint="default" w:ascii="Ubuntu" w:hAnsi="Ubuntu" w:cs="Ubuntu"/>
-          <w:color w:val="000000" w:themeColor="text1"/>
-          <w:sz w:val="24"/>
-          <w:szCs w:val="24"/>
-          <w:lang/>
-          <w14:textFill>
-            <w14:solidFill>
-              <w14:schemeClr w14:val="tx1"/>
-            </w14:solidFill>
-          </w14:textFill>
-        </w:rPr>
-      </w:pPr>
-      <w:r>
-        <w:rPr>
-          <w:rFonts w:hint="default" w:ascii="Ubuntu" w:hAnsi="Ubuntu" w:cs="Ubuntu"/>
-          <w:color w:val="000000" w:themeColor="text1"/>
-          <w:sz w:val="24"/>
-          <w:szCs w:val="24"/>
-          <w:lang/>
-          <w14:textFill>
-            <w14:solidFill>
-              <w14:schemeClr w14:val="tx1"/>
-            </w14:solidFill>
-          </w14:textFill>
-        </w:rPr>
-        <w:t>- De ser asi, se recorre el arreglo por segunda vez. Este busca en el primer campo.</w:t>
-      </w:r>
-    </w:p>
-    <w:p>
-      <w:pPr>
-        <w:jc w:val="left"/>
-        <w:rPr>
-          <w:rFonts w:hint="default" w:ascii="Ubuntu" w:hAnsi="Ubuntu" w:cs="Ubuntu"/>
-          <w:color w:val="000000" w:themeColor="text1"/>
-          <w:sz w:val="24"/>
-          <w:szCs w:val="24"/>
-          <w:lang/>
-          <w14:textFill>
-            <w14:solidFill>
-              <w14:schemeClr w14:val="tx1"/>
-            </w14:solidFill>
-          </w14:textFill>
-        </w:rPr>
-      </w:pPr>
-      <w:r>
-        <w:rPr>
-          <w:rFonts w:hint="default" w:ascii="Ubuntu" w:hAnsi="Ubuntu" w:cs="Ubuntu"/>
-          <w:color w:val="000000" w:themeColor="text1"/>
-          <w:sz w:val="24"/>
-          <w:szCs w:val="24"/>
-          <w:lang/>
-          <w14:textFill>
-            <w14:solidFill>
-              <w14:schemeClr w14:val="tx1"/>
-            </w14:solidFill>
-          </w14:textFill>
-        </w:rPr>
-        <w:t>- Cuando el numero del segundo bucle coincida con el primero, el bucle imprime el nombre del usuario cuya cuenta esta bloqueada.</w:t>
+        <w:t xml:space="preserve">- El while, leerá la lista línea por </w:t>
+      </w:r>
+      <w:r>
+        <w:rPr>
+          <w:rFonts w:hint="default" w:ascii="Ubuntu" w:hAnsi="Ubuntu" w:cs="Ubuntu"/>
+          <w:color w:val="000000" w:themeColor="text1"/>
+          <w:sz w:val="24"/>
+          <w:szCs w:val="24"/>
+          <w14:textFill>
+            <w14:solidFill>
+              <w14:schemeClr w14:val="tx1"/>
+            </w14:solidFill>
+          </w14:textFill>
+        </w:rPr>
+        <w:t>línea</w:t>
+      </w:r>
+    </w:p>
+    <w:p>
+      <w:pPr>
+        <w:jc w:val="left"/>
+        <w:rPr>
+          <w:rFonts w:hint="default" w:ascii="Ubuntu" w:hAnsi="Ubuntu" w:cs="Ubuntu"/>
+          <w:color w:val="000000" w:themeColor="text1"/>
+          <w:sz w:val="24"/>
+          <w:szCs w:val="24"/>
+          <w:lang/>
+          <w14:textFill>
+            <w14:solidFill>
+              <w14:schemeClr w14:val="tx1"/>
+            </w14:solidFill>
+          </w14:textFill>
+        </w:rPr>
+      </w:pPr>
+      <w:r>
+        <w:rPr>
+          <w:rFonts w:hint="default" w:ascii="Ubuntu" w:hAnsi="Ubuntu" w:cs="Ubuntu"/>
+          <w:color w:val="000000" w:themeColor="text1"/>
+          <w:sz w:val="24"/>
+          <w:szCs w:val="24"/>
+          <w:lang/>
+          <w14:textFill>
+            <w14:solidFill>
+              <w14:schemeClr w14:val="tx1"/>
+            </w14:solidFill>
+          </w14:textFill>
+        </w:rPr>
+        <w:t>- $log respalda en forma de arreglo lo que leyó $line a través del “while read”</w:t>
+      </w:r>
+    </w:p>
+    <w:p>
+      <w:pPr>
+        <w:jc w:val="left"/>
+        <w:rPr>
+          <w:rFonts w:hint="default" w:ascii="Ubuntu" w:hAnsi="Ubuntu" w:cs="Ubuntu"/>
+          <w:color w:val="000000" w:themeColor="text1"/>
+          <w:sz w:val="24"/>
+          <w:szCs w:val="24"/>
+          <w:lang/>
+          <w14:textFill>
+            <w14:solidFill>
+              <w14:schemeClr w14:val="tx1"/>
+            </w14:solidFill>
+          </w14:textFill>
+        </w:rPr>
+      </w:pPr>
+      <w:r>
+        <w:rPr>
+          <w:rFonts w:hint="default" w:ascii="Ubuntu" w:hAnsi="Ubuntu" w:cs="Ubuntu"/>
+          <w:color w:val="000000" w:themeColor="text1"/>
+          <w:sz w:val="24"/>
+          <w:szCs w:val="24"/>
+          <w:lang/>
+          <w14:textFill>
+            <w14:solidFill>
+              <w14:schemeClr w14:val="tx1"/>
+            </w14:solidFill>
+          </w14:textFill>
+        </w:rPr>
+        <w:t xml:space="preserve">- Se guarda el primer caracter de log en $master a </w:t>
+      </w:r>
+      <w:r>
+        <w:rPr>
+          <w:rFonts w:hint="default" w:ascii="Ubuntu" w:hAnsi="Ubuntu" w:cs="Ubuntu"/>
+          <w:color w:val="000000" w:themeColor="text1"/>
+          <w:sz w:val="24"/>
+          <w:szCs w:val="24"/>
+          <w14:textFill>
+            <w14:solidFill>
+              <w14:schemeClr w14:val="tx1"/>
+            </w14:solidFill>
+          </w14:textFill>
+        </w:rPr>
+        <w:t xml:space="preserve">través </w:t>
+      </w:r>
+      <w:r>
+        <w:rPr>
+          <w:rFonts w:hint="default" w:ascii="Ubuntu" w:hAnsi="Ubuntu" w:cs="Ubuntu"/>
+          <w:color w:val="000000" w:themeColor="text1"/>
+          <w:sz w:val="24"/>
+          <w:szCs w:val="24"/>
+          <w:lang/>
+          <w14:textFill>
+            <w14:solidFill>
+              <w14:schemeClr w14:val="tx1"/>
+            </w14:solidFill>
+          </w14:textFill>
+        </w:rPr>
+        <w:t xml:space="preserve">de una </w:t>
+      </w:r>
+      <w:r>
+        <w:rPr>
+          <w:rFonts w:hint="default" w:ascii="Ubuntu" w:hAnsi="Ubuntu" w:cs="Ubuntu"/>
+          <w:color w:val="000000" w:themeColor="text1"/>
+          <w:sz w:val="24"/>
+          <w:szCs w:val="24"/>
+          <w14:textFill>
+            <w14:solidFill>
+              <w14:schemeClr w14:val="tx1"/>
+            </w14:solidFill>
+          </w14:textFill>
+        </w:rPr>
+        <w:t>línea</w:t>
+      </w:r>
+      <w:r>
+        <w:rPr>
+          <w:rFonts w:hint="default" w:ascii="Ubuntu" w:hAnsi="Ubuntu" w:cs="Ubuntu"/>
+          <w:color w:val="000000" w:themeColor="text1"/>
+          <w:sz w:val="24"/>
+          <w:szCs w:val="24"/>
+          <w:lang/>
+          <w14:textFill>
+            <w14:solidFill>
+              <w14:schemeClr w14:val="tx1"/>
+            </w14:solidFill>
+          </w14:textFill>
+        </w:rPr>
+        <w:t xml:space="preserve"> de comando.</w:t>
+      </w:r>
+    </w:p>
+    <w:p>
+      <w:pPr>
+        <w:jc w:val="left"/>
+        <w:rPr>
+          <w:rFonts w:hint="default" w:ascii="Ubuntu" w:hAnsi="Ubuntu" w:cs="Ubuntu"/>
+          <w:color w:val="000000" w:themeColor="text1"/>
+          <w:sz w:val="24"/>
+          <w:szCs w:val="24"/>
+          <w:lang/>
+          <w14:textFill>
+            <w14:solidFill>
+              <w14:schemeClr w14:val="tx1"/>
+            </w14:solidFill>
+          </w14:textFill>
+        </w:rPr>
+      </w:pPr>
+      <w:r>
+        <w:rPr>
+          <w:rFonts w:hint="default" w:ascii="Ubuntu" w:hAnsi="Ubuntu" w:cs="Ubuntu"/>
+          <w:color w:val="000000" w:themeColor="text1"/>
+          <w:sz w:val="24"/>
+          <w:szCs w:val="24"/>
+          <w:lang/>
+          <w14:textFill>
+            <w14:solidFill>
+              <w14:schemeClr w14:val="tx1"/>
+            </w14:solidFill>
+          </w14:textFill>
+        </w:rPr>
+        <w:t>- Se comprueba si $master es igual a “!” para comprobar si el usuario está bloqueado.</w:t>
+      </w:r>
+    </w:p>
+    <w:p>
+      <w:pPr>
+        <w:jc w:val="left"/>
+        <w:rPr>
+          <w:rFonts w:hint="default" w:ascii="Ubuntu" w:hAnsi="Ubuntu" w:cs="Ubuntu"/>
+          <w:color w:val="000000" w:themeColor="text1"/>
+          <w:sz w:val="24"/>
+          <w:szCs w:val="24"/>
+          <w:lang/>
+          <w14:textFill>
+            <w14:solidFill>
+              <w14:schemeClr w14:val="tx1"/>
+            </w14:solidFill>
+          </w14:textFill>
+        </w:rPr>
+      </w:pPr>
+      <w:r>
+        <w:rPr>
+          <w:rFonts w:hint="default" w:ascii="Ubuntu" w:hAnsi="Ubuntu" w:cs="Ubuntu"/>
+          <w:color w:val="000000" w:themeColor="text1"/>
+          <w:sz w:val="24"/>
+          <w:szCs w:val="24"/>
+          <w:lang/>
+          <w14:textFill>
+            <w14:solidFill>
+              <w14:schemeClr w14:val="tx1"/>
+            </w14:solidFill>
+          </w14:textFill>
+        </w:rPr>
+        <w:t>- De ser así, se recorre el arreglo por segunda vez. Este busca en el primer campo.</w:t>
+      </w:r>
+    </w:p>
+    <w:p>
+      <w:pPr>
+        <w:jc w:val="left"/>
+        <w:rPr>
+          <w:rFonts w:hint="default" w:ascii="Ubuntu" w:hAnsi="Ubuntu" w:cs="Ubuntu"/>
+          <w:color w:val="000000" w:themeColor="text1"/>
+          <w:sz w:val="24"/>
+          <w:szCs w:val="24"/>
+          <w:lang/>
+          <w14:textFill>
+            <w14:solidFill>
+              <w14:schemeClr w14:val="tx1"/>
+            </w14:solidFill>
+          </w14:textFill>
+        </w:rPr>
+      </w:pPr>
+      <w:r>
+        <w:rPr>
+          <w:rFonts w:hint="default" w:ascii="Ubuntu" w:hAnsi="Ubuntu" w:cs="Ubuntu"/>
+          <w:color w:val="000000" w:themeColor="text1"/>
+          <w:sz w:val="24"/>
+          <w:szCs w:val="24"/>
+          <w:lang/>
+          <w14:textFill>
+            <w14:solidFill>
+              <w14:schemeClr w14:val="tx1"/>
+            </w14:solidFill>
+          </w14:textFill>
+        </w:rPr>
+        <w:t>- Cuando el número del segundo bucle coincida con el primero, el bucle imprime el nombre del usuario cuya cuenta esta bloqueada.</w:t>
       </w:r>
     </w:p>
     <w:p>
@@ -5025,7 +5545,7 @@
           <w:sz w:val="24"/>
           <w:szCs w:val="24"/>
         </w:rPr>
-        <w:t>Ejercicio 2</w:t>
+        <w:t>Captura</w:t>
       </w:r>
     </w:p>
     <w:p>
@@ -5036,18 +5556,125 @@
           <w:color w:val="0070C0"/>
           <w:sz w:val="24"/>
           <w:szCs w:val="24"/>
-          <w:lang/>
-        </w:rPr>
-      </w:pPr>
-      <w:r>
+        </w:rPr>
+      </w:pPr>
+    </w:p>
+    <w:p>
+      <w:pPr>
+        <w:jc w:val="left"/>
         <w:rPr>
           <w:rFonts w:hint="default" w:ascii="Ubuntu" w:hAnsi="Ubuntu" w:cs="Ubuntu"/>
           <w:color w:val="0070C0"/>
           <w:sz w:val="24"/>
           <w:szCs w:val="24"/>
-          <w:lang/>
-        </w:rPr>
-        <w:t>Blockear la cuenta de un usuario con sección iniciada</w:t>
+        </w:rPr>
+      </w:pPr>
+      <w:r>
+        <w:drawing>
+          <wp:inline distT="0" distB="0" distL="114300" distR="114300">
+            <wp:extent cx="5271135" cy="749300"/>
+            <wp:effectExtent l="0" t="0" r="5715" b="12700"/>
+            <wp:docPr id="8" name="Picture 5"/>
+            <wp:cNvGraphicFramePr>
+              <a:graphicFrameLocks xmlns:a="http://schemas.openxmlformats.org/drawingml/2006/main" noChangeAspect="1"/>
+            </wp:cNvGraphicFramePr>
+            <a:graphic xmlns:a="http://schemas.openxmlformats.org/drawingml/2006/main">
+              <a:graphicData uri="http://schemas.openxmlformats.org/drawingml/2006/picture">
+                <pic:pic xmlns:pic="http://schemas.openxmlformats.org/drawingml/2006/picture">
+                  <pic:nvPicPr>
+                    <pic:cNvPr id="8" name="Picture 5"/>
+                    <pic:cNvPicPr>
+                      <a:picLocks noChangeAspect="1"/>
+                    </pic:cNvPicPr>
+                  </pic:nvPicPr>
+                  <pic:blipFill>
+                    <a:blip r:embed="rId9"/>
+                    <a:stretch>
+                      <a:fillRect/>
+                    </a:stretch>
+                  </pic:blipFill>
+                  <pic:spPr>
+                    <a:xfrm>
+                      <a:off x="0" y="0"/>
+                      <a:ext cx="5271135" cy="749300"/>
+                    </a:xfrm>
+                    <a:prstGeom prst="rect">
+                      <a:avLst/>
+                    </a:prstGeom>
+                    <a:noFill/>
+                    <a:ln>
+                      <a:noFill/>
+                    </a:ln>
+                  </pic:spPr>
+                </pic:pic>
+              </a:graphicData>
+            </a:graphic>
+          </wp:inline>
+        </w:drawing>
+      </w:r>
+    </w:p>
+    <w:p>
+      <w:pPr>
+        <w:jc w:val="left"/>
+        <w:rPr>
+          <w:rFonts w:hint="default" w:ascii="Ubuntu" w:hAnsi="Ubuntu" w:cs="Ubuntu"/>
+          <w:color w:val="0070C0"/>
+          <w:sz w:val="24"/>
+          <w:szCs w:val="24"/>
+        </w:rPr>
+      </w:pPr>
+    </w:p>
+    <w:p>
+      <w:pPr>
+        <w:jc w:val="left"/>
+        <w:rPr>
+          <w:rFonts w:hint="default" w:ascii="Ubuntu" w:hAnsi="Ubuntu" w:cs="Ubuntu"/>
+          <w:color w:val="0070C0"/>
+          <w:sz w:val="24"/>
+          <w:szCs w:val="24"/>
+          <w:lang/>
+        </w:rPr>
+      </w:pPr>
+      <w:r>
+        <w:rPr>
+          <w:rFonts w:hint="default" w:ascii="Ubuntu" w:hAnsi="Ubuntu" w:cs="Ubuntu"/>
+          <w:color w:val="0070C0"/>
+          <w:sz w:val="24"/>
+          <w:szCs w:val="24"/>
+        </w:rPr>
+        <w:t xml:space="preserve">Ejercicio </w:t>
+      </w:r>
+      <w:r>
+        <w:rPr>
+          <w:rFonts w:hint="default" w:ascii="Ubuntu" w:hAnsi="Ubuntu" w:cs="Ubuntu"/>
+          <w:color w:val="0070C0"/>
+          <w:sz w:val="24"/>
+          <w:szCs w:val="24"/>
+          <w:lang/>
+        </w:rPr>
+        <w:t>4</w:t>
+      </w:r>
+    </w:p>
+    <w:p>
+      <w:pPr>
+        <w:jc w:val="left"/>
+        <w:rPr>
+          <w:rFonts w:hint="default" w:ascii="Ubuntu" w:hAnsi="Ubuntu" w:cs="Ubuntu"/>
+          <w:color w:val="0070C0"/>
+          <w:sz w:val="24"/>
+          <w:szCs w:val="24"/>
+          <w:lang/>
+        </w:rPr>
+      </w:pPr>
+      <w:r>
+        <w:rPr>
+          <w:rFonts w:hint="default" w:ascii="Ubuntu" w:hAnsi="Ubuntu" w:cs="Ubuntu"/>
+          <w:color w:val="0070C0"/>
+          <w:sz w:val="24"/>
+          <w:szCs w:val="24"/>
+          <w:lang/>
+        </w:rPr>
+        <w:t>Bloquear la cuenta de un usuario con sección iniciada</w:t>
       </w:r>
     </w:p>
     <w:p>
@@ -5873,39 +6500,68 @@
             </w14:solidFill>
           </w14:textFill>
         </w:rPr>
-        <w:t>- Imrpime un mensaje por pantalla</w:t>
-      </w:r>
-    </w:p>
-    <w:p>
-      <w:pPr>
-        <w:jc w:val="left"/>
-        <w:rPr>
-          <w:rFonts w:hint="default" w:ascii="Ubuntu" w:hAnsi="Ubuntu" w:cs="Ubuntu"/>
-          <w:color w:val="000000" w:themeColor="text1"/>
-          <w:sz w:val="24"/>
-          <w:szCs w:val="24"/>
-          <w:lang/>
-          <w14:textFill>
-            <w14:solidFill>
-              <w14:schemeClr w14:val="tx1"/>
-            </w14:solidFill>
-          </w14:textFill>
-        </w:rPr>
-      </w:pPr>
-      <w:r>
-        <w:rPr>
-          <w:rFonts w:hint="default" w:ascii="Ubuntu" w:hAnsi="Ubuntu" w:cs="Ubuntu"/>
-          <w:color w:val="000000" w:themeColor="text1"/>
-          <w:sz w:val="24"/>
-          <w:szCs w:val="24"/>
-          <w:lang/>
-          <w14:textFill>
-            <w14:solidFill>
-              <w14:schemeClr w14:val="tx1"/>
-            </w14:solidFill>
-          </w14:textFill>
-        </w:rPr>
-        <w:t>- Guardamos la linea de comando en $log</w:t>
+        <w:t>- Impime un mensaje por pantalla</w:t>
+      </w:r>
+    </w:p>
+    <w:p>
+      <w:pPr>
+        <w:jc w:val="left"/>
+        <w:rPr>
+          <w:rFonts w:hint="default" w:ascii="Ubuntu" w:hAnsi="Ubuntu" w:cs="Ubuntu"/>
+          <w:color w:val="000000" w:themeColor="text1"/>
+          <w:sz w:val="24"/>
+          <w:szCs w:val="24"/>
+          <w:lang/>
+          <w14:textFill>
+            <w14:solidFill>
+              <w14:schemeClr w14:val="tx1"/>
+            </w14:solidFill>
+          </w14:textFill>
+        </w:rPr>
+      </w:pPr>
+      <w:r>
+        <w:rPr>
+          <w:rFonts w:hint="default" w:ascii="Ubuntu" w:hAnsi="Ubuntu" w:cs="Ubuntu"/>
+          <w:color w:val="000000" w:themeColor="text1"/>
+          <w:sz w:val="24"/>
+          <w:szCs w:val="24"/>
+          <w:lang/>
+          <w14:textFill>
+            <w14:solidFill>
+              <w14:schemeClr w14:val="tx1"/>
+            </w14:solidFill>
+          </w14:textFill>
+        </w:rPr>
+        <w:t xml:space="preserve">- Guardamos la </w:t>
+      </w:r>
+      <w:r>
+        <w:rPr>
+          <w:rFonts w:hint="default" w:ascii="Ubuntu" w:hAnsi="Ubuntu" w:cs="Ubuntu"/>
+          <w:color w:val="000000" w:themeColor="text1"/>
+          <w:sz w:val="24"/>
+          <w:szCs w:val="24"/>
+          <w14:textFill>
+            <w14:solidFill>
+              <w14:schemeClr w14:val="tx1"/>
+            </w14:solidFill>
+          </w14:textFill>
+        </w:rPr>
+        <w:t xml:space="preserve">línea </w:t>
+      </w:r>
+      <w:r>
+        <w:rPr>
+          <w:rFonts w:hint="default" w:ascii="Ubuntu" w:hAnsi="Ubuntu" w:cs="Ubuntu"/>
+          <w:color w:val="000000" w:themeColor="text1"/>
+          <w:sz w:val="24"/>
+          <w:szCs w:val="24"/>
+          <w:lang/>
+          <w14:textFill>
+            <w14:solidFill>
+              <w14:schemeClr w14:val="tx1"/>
+            </w14:solidFill>
+          </w14:textFill>
+        </w:rPr>
+        <w:t>de comando en $log</w:t>
       </w:r>
     </w:p>
     <w:p>
@@ -6021,27 +6677,96 @@
           <w:szCs w:val="24"/>
           <w:lang/>
         </w:rPr>
-        <w:t>- Le pasamos $log a un “while read” para recorrer la lista de usuarios conectados y captamos la linea el $line</w:t>
-      </w:r>
-    </w:p>
-    <w:p>
-      <w:pPr>
-        <w:jc w:val="left"/>
-        <w:rPr>
-          <w:rFonts w:hint="default" w:ascii="Ubuntu" w:hAnsi="Ubuntu" w:cs="Ubuntu"/>
-          <w:sz w:val="24"/>
-          <w:szCs w:val="24"/>
-          <w:lang/>
-        </w:rPr>
-      </w:pPr>
-      <w:r>
-        <w:rPr>
-          <w:rFonts w:hint="default" w:ascii="Ubuntu" w:hAnsi="Ubuntu" w:cs="Ubuntu"/>
-          <w:sz w:val="24"/>
-          <w:szCs w:val="24"/>
-          <w:lang/>
-        </w:rPr>
-        <w:t>- Comprobamos si $line es distinto a nuestro usuario actual. De ser asi, ejecutamos la linea de comando “sudo usermod -L $line” para bloquear al usuario que ha sido leido</w:t>
+        <w:t xml:space="preserve">- Le pasamos $log a un “while read” para recorrer la lista de usuarios conectados y captamos la </w:t>
+      </w:r>
+      <w:r>
+        <w:rPr>
+          <w:rFonts w:hint="default" w:ascii="Ubuntu" w:hAnsi="Ubuntu" w:cs="Ubuntu"/>
+          <w:color w:val="000000" w:themeColor="text1"/>
+          <w:sz w:val="24"/>
+          <w:szCs w:val="24"/>
+          <w14:textFill>
+            <w14:solidFill>
+              <w14:schemeClr w14:val="tx1"/>
+            </w14:solidFill>
+          </w14:textFill>
+        </w:rPr>
+        <w:t xml:space="preserve">línea </w:t>
+      </w:r>
+      <w:r>
+        <w:rPr>
+          <w:rFonts w:hint="default" w:ascii="Ubuntu" w:hAnsi="Ubuntu" w:cs="Ubuntu"/>
+          <w:sz w:val="24"/>
+          <w:szCs w:val="24"/>
+          <w:lang/>
+        </w:rPr>
+        <w:t>el $line</w:t>
+      </w:r>
+    </w:p>
+    <w:p>
+      <w:pPr>
+        <w:jc w:val="left"/>
+        <w:rPr>
+          <w:rFonts w:hint="default" w:ascii="Ubuntu" w:hAnsi="Ubuntu" w:cs="Ubuntu"/>
+          <w:sz w:val="24"/>
+          <w:szCs w:val="24"/>
+          <w:lang/>
+        </w:rPr>
+      </w:pPr>
+      <w:r>
+        <w:rPr>
+          <w:rFonts w:hint="default" w:ascii="Ubuntu" w:hAnsi="Ubuntu" w:cs="Ubuntu"/>
+          <w:sz w:val="24"/>
+          <w:szCs w:val="24"/>
+          <w:lang/>
+        </w:rPr>
+        <w:t xml:space="preserve">- Comprobamos si $line es distinto a nuestro usuario actual. De ser </w:t>
+      </w:r>
+      <w:r>
+        <w:rPr>
+          <w:rFonts w:hint="default" w:ascii="Ubuntu" w:hAnsi="Ubuntu" w:cs="Ubuntu"/>
+          <w:color w:val="000000" w:themeColor="text1"/>
+          <w:sz w:val="24"/>
+          <w:szCs w:val="24"/>
+          <w14:textFill>
+            <w14:solidFill>
+              <w14:schemeClr w14:val="tx1"/>
+            </w14:solidFill>
+          </w14:textFill>
+        </w:rPr>
+        <w:t>así</w:t>
+      </w:r>
+      <w:r>
+        <w:rPr>
+          <w:rFonts w:hint="default" w:ascii="Ubuntu" w:hAnsi="Ubuntu" w:cs="Ubuntu"/>
+          <w:sz w:val="24"/>
+          <w:szCs w:val="24"/>
+          <w:lang/>
+        </w:rPr>
+        <w:t xml:space="preserve">, ejecutamos la </w:t>
+      </w:r>
+      <w:r>
+        <w:rPr>
+          <w:rFonts w:hint="default" w:ascii="Ubuntu" w:hAnsi="Ubuntu" w:cs="Ubuntu"/>
+          <w:color w:val="000000" w:themeColor="text1"/>
+          <w:sz w:val="24"/>
+          <w:szCs w:val="24"/>
+          <w14:textFill>
+            <w14:solidFill>
+              <w14:schemeClr w14:val="tx1"/>
+            </w14:solidFill>
+          </w14:textFill>
+        </w:rPr>
+        <w:t xml:space="preserve">línea </w:t>
+      </w:r>
+      <w:r>
+        <w:rPr>
+          <w:rFonts w:hint="default" w:ascii="Ubuntu" w:hAnsi="Ubuntu" w:cs="Ubuntu"/>
+          <w:sz w:val="24"/>
+          <w:szCs w:val="24"/>
+          <w:lang/>
+        </w:rPr>
+        <w:t>de comando “sudo usermod -L $line” para bloquear al usuario que ha sido leído</w:t>
       </w:r>
     </w:p>
     <w:p>
@@ -6126,7 +6851,7 @@
             </w14:solidFill>
           </w14:textFill>
         </w:rPr>
-        <w:t xml:space="preserve">No ejecutar este programa, posibles fallos en aplicacion. Puede que </w:t>
+        <w:t xml:space="preserve">No ejecutar este programa, posibles fallos en aplicación. Puede que </w:t>
       </w:r>
       <w:r>
         <w:rPr>
@@ -6144,93 +6869,201 @@
         <w:tab/>
         <w:t>bloquee su usuario actual o el que tenga permisos sudo.</w:t>
       </w:r>
+    </w:p>
+    <w:p>
+      <w:pPr>
+        <w:ind w:firstLine="720" w:firstLineChars="0"/>
+        <w:jc w:val="left"/>
+        <w:rPr>
+          <w:rFonts w:hint="default" w:ascii="Ubuntu" w:hAnsi="Ubuntu" w:cs="Ubuntu"/>
+          <w:color w:val="000000" w:themeColor="text1"/>
+          <w:sz w:val="24"/>
+          <w:szCs w:val="24"/>
+          <w:lang/>
+          <w14:textFill>
+            <w14:solidFill>
+              <w14:schemeClr w14:val="tx1"/>
+            </w14:solidFill>
+          </w14:textFill>
+        </w:rPr>
+      </w:pPr>
+      <w:r>
+        <w:rPr>
+          <w:rFonts w:hint="default" w:ascii="Ubuntu" w:hAnsi="Ubuntu" w:cs="Ubuntu"/>
+          <w:color w:val="000000" w:themeColor="text1"/>
+          <w:sz w:val="24"/>
+          <w:szCs w:val="24"/>
+          <w:lang/>
+          <w14:textFill>
+            <w14:solidFill>
+              <w14:schemeClr w14:val="tx1"/>
+            </w14:solidFill>
+          </w14:textFill>
+        </w:rPr>
+        <w:t>Además</w:t>
+      </w:r>
       <w:bookmarkStart w:id="0" w:name="_GoBack"/>
       <w:bookmarkEnd w:id="0"/>
-    </w:p>
-    <w:p>
-      <w:pPr>
-        <w:jc w:val="left"/>
-        <w:rPr>
-          <w:rFonts w:hint="default" w:ascii="Ubuntu" w:hAnsi="Ubuntu" w:cs="Ubuntu"/>
-          <w:color w:val="000000" w:themeColor="text1"/>
-          <w:sz w:val="24"/>
-          <w:szCs w:val="24"/>
-          <w:lang/>
-          <w14:textFill>
-            <w14:solidFill>
-              <w14:schemeClr w14:val="tx1"/>
-            </w14:solidFill>
-          </w14:textFill>
-        </w:rPr>
-      </w:pPr>
-    </w:p>
-    <w:p>
-      <w:pPr>
-        <w:jc w:val="left"/>
-        <w:rPr>
-          <w:rFonts w:hint="default" w:ascii="Ubuntu" w:hAnsi="Ubuntu" w:cs="Ubuntu"/>
-          <w:color w:val="000000" w:themeColor="text1"/>
-          <w:sz w:val="24"/>
-          <w:szCs w:val="24"/>
-          <w:lang/>
-          <w14:textFill>
-            <w14:solidFill>
-              <w14:schemeClr w14:val="tx1"/>
-            </w14:solidFill>
-          </w14:textFill>
-        </w:rPr>
-      </w:pPr>
-    </w:p>
-    <w:p>
-      <w:pPr>
-        <w:jc w:val="left"/>
-        <w:rPr>
-          <w:rFonts w:hint="default" w:ascii="Ubuntu" w:hAnsi="Ubuntu" w:cs="Ubuntu"/>
-          <w:color w:val="000000" w:themeColor="text1"/>
-          <w:sz w:val="24"/>
-          <w:szCs w:val="24"/>
-          <w:lang/>
-          <w14:textFill>
-            <w14:solidFill>
-              <w14:schemeClr w14:val="tx1"/>
-            </w14:solidFill>
-          </w14:textFill>
-        </w:rPr>
-      </w:pPr>
-    </w:p>
-    <w:p>
-      <w:pPr>
-        <w:jc w:val="left"/>
-        <w:rPr>
-          <w:rFonts w:hint="default" w:ascii="Ubuntu" w:hAnsi="Ubuntu" w:cs="Ubuntu"/>
-          <w:color w:val="000000" w:themeColor="text1"/>
-          <w:sz w:val="24"/>
-          <w:szCs w:val="24"/>
-          <w:lang/>
-          <w14:textFill>
-            <w14:solidFill>
-              <w14:schemeClr w14:val="tx1"/>
-            </w14:solidFill>
-          </w14:textFill>
-        </w:rPr>
-      </w:pPr>
-    </w:p>
-    <w:p>
-      <w:pPr>
-        <w:jc w:val="left"/>
-        <w:rPr>
-          <w:rFonts w:hint="default" w:ascii="Ubuntu" w:hAnsi="Ubuntu" w:cs="Ubuntu"/>
-          <w:color w:val="000000" w:themeColor="text1"/>
-          <w:sz w:val="24"/>
-          <w:szCs w:val="24"/>
-          <w:lang/>
-          <w14:textFill>
-            <w14:solidFill>
-              <w14:schemeClr w14:val="tx1"/>
-            </w14:solidFill>
-          </w14:textFill>
-        </w:rPr>
-      </w:pPr>
+      <w:r>
+        <w:rPr>
+          <w:rFonts w:hint="default" w:ascii="Ubuntu" w:hAnsi="Ubuntu" w:cs="Ubuntu"/>
+          <w:color w:val="000000" w:themeColor="text1"/>
+          <w:sz w:val="24"/>
+          <w:szCs w:val="24"/>
+          <w:lang/>
+          <w14:textFill>
+            <w14:solidFill>
+              <w14:schemeClr w14:val="tx1"/>
+            </w14:solidFill>
+          </w14:textFill>
+        </w:rPr>
+        <w:t>, no los saca del sistema.</w:t>
+      </w:r>
+    </w:p>
+    <w:p>
+      <w:pPr>
+        <w:jc w:val="left"/>
+        <w:rPr>
+          <w:rFonts w:hint="default" w:ascii="Ubuntu" w:hAnsi="Ubuntu" w:cs="Ubuntu"/>
+          <w:color w:val="000000" w:themeColor="text1"/>
+          <w:sz w:val="24"/>
+          <w:szCs w:val="24"/>
+          <w:lang/>
+          <w14:textFill>
+            <w14:solidFill>
+              <w14:schemeClr w14:val="tx1"/>
+            </w14:solidFill>
+          </w14:textFill>
+        </w:rPr>
+      </w:pPr>
+    </w:p>
+    <w:p>
+      <w:pPr>
+        <w:jc w:val="left"/>
+        <w:rPr>
+          <w:rFonts w:hint="default" w:ascii="Ubuntu" w:hAnsi="Ubuntu" w:cs="Ubuntu"/>
+          <w:color w:val="000000" w:themeColor="text1"/>
+          <w:sz w:val="24"/>
+          <w:szCs w:val="24"/>
+          <w:lang/>
+          <w14:textFill>
+            <w14:solidFill>
+              <w14:schemeClr w14:val="tx1"/>
+            </w14:solidFill>
+          </w14:textFill>
+        </w:rPr>
+      </w:pPr>
+    </w:p>
+    <w:p>
+      <w:pPr>
+        <w:jc w:val="left"/>
+        <w:rPr>
+          <w:rFonts w:hint="default" w:ascii="Ubuntu" w:hAnsi="Ubuntu" w:cs="Ubuntu"/>
+          <w:color w:val="0070C0"/>
+          <w:sz w:val="24"/>
+          <w:szCs w:val="24"/>
+          <w:lang/>
+        </w:rPr>
+      </w:pPr>
+    </w:p>
+    <w:p>
+      <w:pPr>
+        <w:jc w:val="left"/>
+        <w:rPr>
+          <w:rFonts w:hint="default" w:ascii="Ubuntu" w:hAnsi="Ubuntu" w:cs="Ubuntu"/>
+          <w:color w:val="0070C0"/>
+          <w:sz w:val="24"/>
+          <w:szCs w:val="24"/>
+          <w:lang/>
+        </w:rPr>
+      </w:pPr>
+      <w:r>
+        <w:rPr>
+          <w:rFonts w:hint="default" w:ascii="Ubuntu" w:hAnsi="Ubuntu" w:cs="Ubuntu"/>
+          <w:color w:val="0070C0"/>
+          <w:sz w:val="24"/>
+          <w:szCs w:val="24"/>
+          <w:lang/>
+        </w:rPr>
+        <w:t>Captura</w:t>
+      </w:r>
+    </w:p>
+    <w:p>
+      <w:pPr>
+        <w:jc w:val="left"/>
+        <w:rPr>
+          <w:rFonts w:hint="default" w:ascii="Ubuntu" w:hAnsi="Ubuntu" w:cs="Ubuntu"/>
+          <w:color w:val="000000" w:themeColor="text1"/>
+          <w:sz w:val="24"/>
+          <w:szCs w:val="24"/>
+          <w:lang/>
+          <w14:textFill>
+            <w14:solidFill>
+              <w14:schemeClr w14:val="tx1"/>
+            </w14:solidFill>
+          </w14:textFill>
+        </w:rPr>
+      </w:pPr>
+    </w:p>
+    <w:p>
+      <w:pPr>
+        <w:jc w:val="left"/>
+        <w:rPr>
+          <w:rFonts w:hint="default" w:ascii="Ubuntu" w:hAnsi="Ubuntu" w:cs="Ubuntu"/>
+          <w:color w:val="000000" w:themeColor="text1"/>
+          <w:sz w:val="24"/>
+          <w:szCs w:val="24"/>
+          <w:lang/>
+          <w14:textFill>
+            <w14:solidFill>
+              <w14:schemeClr w14:val="tx1"/>
+            </w14:solidFill>
+          </w14:textFill>
+        </w:rPr>
+      </w:pPr>
+      <w:r>
+        <w:drawing>
+          <wp:inline distT="0" distB="0" distL="114300" distR="114300">
+            <wp:extent cx="5271135" cy="1099820"/>
+            <wp:effectExtent l="0" t="0" r="5715" b="5080"/>
+            <wp:docPr id="7" name="Picture 4"/>
+            <wp:cNvGraphicFramePr>
+              <a:graphicFrameLocks xmlns:a="http://schemas.openxmlformats.org/drawingml/2006/main" noChangeAspect="1"/>
+            </wp:cNvGraphicFramePr>
+            <a:graphic xmlns:a="http://schemas.openxmlformats.org/drawingml/2006/main">
+              <a:graphicData uri="http://schemas.openxmlformats.org/drawingml/2006/picture">
+                <pic:pic xmlns:pic="http://schemas.openxmlformats.org/drawingml/2006/picture">
+                  <pic:nvPicPr>
+                    <pic:cNvPr id="7" name="Picture 4"/>
+                    <pic:cNvPicPr>
+                      <a:picLocks noChangeAspect="1"/>
+                    </pic:cNvPicPr>
+                  </pic:nvPicPr>
+                  <pic:blipFill>
+                    <a:blip r:embed="rId10"/>
+                    <a:stretch>
+                      <a:fillRect/>
+                    </a:stretch>
+                  </pic:blipFill>
+                  <pic:spPr>
+                    <a:xfrm>
+                      <a:off x="0" y="0"/>
+                      <a:ext cx="5271135" cy="1099820"/>
+                    </a:xfrm>
+                    <a:prstGeom prst="rect">
+                      <a:avLst/>
+                    </a:prstGeom>
+                    <a:noFill/>
+                    <a:ln>
+                      <a:noFill/>
+                    </a:ln>
+                  </pic:spPr>
+                </pic:pic>
+              </a:graphicData>
+            </a:graphic>
+          </wp:inline>
+        </w:drawing>
+      </w:r>
     </w:p>
     <w:p>
       <w:pPr>

</xml_diff>